<commit_message>
fix actividad 9 sp
</commit_message>
<xml_diff>
--- a/9.Actividad SQL StoredProcedures.docx
+++ b/9.Actividad SQL StoredProcedures.docx
@@ -202,6 +202,14 @@
       </w:r>
       <w:proofErr w:type="spellEnd"/>
       <w:r>
+        <w:t xml:space="preserve">, </w:t>
+      </w:r>
+      <w:proofErr w:type="spellStart"/>
+      <w:r>
+        <w:t>ciud_prov_id</w:t>
+      </w:r>
+      <w:proofErr w:type="spellEnd"/>
+      <w:r>
         <w:t>)</w:t>
       </w:r>
     </w:p>
@@ -249,6 +257,14 @@
       </w:r>
       <w:proofErr w:type="spellEnd"/>
       <w:r>
+        <w:t xml:space="preserve">, </w:t>
+      </w:r>
+      <w:proofErr w:type="spellStart"/>
+      <w:r>
+        <w:t>prov_pais_id</w:t>
+      </w:r>
+      <w:proofErr w:type="spellEnd"/>
+      <w:r>
         <w:t>)</w:t>
       </w:r>
     </w:p>
@@ -539,7 +555,7 @@
       </w:pPr>
       <w:r>
         <w:pict w14:anchorId="48B0AF1A">
-          <v:rect id="_x0000_i1092" style="width:0;height:1.5pt" o:hralign="center" o:hrstd="t" o:hr="t" fillcolor="#a0a0a0" stroked="f"/>
+          <v:rect id="_x0000_i1025" style="width:0;height:1.5pt" o:hralign="center" o:hrstd="t" o:hr="t" fillcolor="#a0a0a0" stroked="f"/>
         </w:pict>
       </w:r>
     </w:p>
@@ -1011,7 +1027,7 @@
       </w:pPr>
       <w:r>
         <w:pict w14:anchorId="3D3A46BF">
-          <v:rect id="_x0000_i1093" style="width:0;height:1.5pt" o:hralign="center" o:hrstd="t" o:hr="t" fillcolor="#a0a0a0" stroked="f"/>
+          <v:rect id="_x0000_i1026" style="width:0;height:1.5pt" o:hralign="center" o:hrstd="t" o:hr="t" fillcolor="#a0a0a0" stroked="f"/>
         </w:pict>
       </w:r>
     </w:p>
@@ -1380,7 +1396,7 @@
       </w:pPr>
       <w:r>
         <w:pict w14:anchorId="7FB8E01B">
-          <v:rect id="_x0000_i1094" style="width:0;height:1.5pt" o:hralign="center" o:hrstd="t" o:hr="t" fillcolor="#a0a0a0" stroked="f"/>
+          <v:rect id="_x0000_i1027" style="width:0;height:1.5pt" o:hralign="center" o:hrstd="t" o:hr="t" fillcolor="#a0a0a0" stroked="f"/>
         </w:pict>
       </w:r>
     </w:p>
@@ -1694,7 +1710,7 @@
       </w:pPr>
       <w:r>
         <w:pict w14:anchorId="727A5A06">
-          <v:rect id="_x0000_i1095" style="width:0;height:1.5pt" o:hralign="center" o:hrstd="t" o:hr="t" fillcolor="#a0a0a0" stroked="f"/>
+          <v:rect id="_x0000_i1028" style="width:0;height:1.5pt" o:hralign="center" o:hrstd="t" o:hr="t" fillcolor="#a0a0a0" stroked="f"/>
         </w:pict>
       </w:r>
     </w:p>
@@ -2140,7 +2156,7 @@
       </w:pPr>
       <w:r>
         <w:pict w14:anchorId="5ADC9FE0">
-          <v:rect id="_x0000_i1096" style="width:0;height:1.5pt" o:hralign="center" o:hrstd="t" o:hr="t" fillcolor="#a0a0a0" stroked="f"/>
+          <v:rect id="_x0000_i1029" style="width:0;height:1.5pt" o:hralign="center" o:hrstd="t" o:hr="t" fillcolor="#a0a0a0" stroked="f"/>
         </w:pict>
       </w:r>
     </w:p>
@@ -2539,7 +2555,7 @@
       </w:pPr>
       <w:r>
         <w:pict w14:anchorId="37A9DE03">
-          <v:rect id="_x0000_i1025" style="width:0;height:1.5pt" o:hralign="center" o:hrstd="t" o:hr="t" fillcolor="#a0a0a0" stroked="f"/>
+          <v:rect id="_x0000_i1030" style="width:0;height:1.5pt" o:hralign="center" o:hrstd="t" o:hr="t" fillcolor="#a0a0a0" stroked="f"/>
         </w:pict>
       </w:r>
     </w:p>
@@ -2620,13 +2636,20 @@
       </w:r>
       <w:proofErr w:type="spellEnd"/>
       <w:r>
-        <w:t xml:space="preserve"> necesarios para insertar, borrar, actualizar, consultar y consultar todos para las tablas alumno, ciudad</w:t>
-      </w:r>
-      <w:r>
-        <w:t xml:space="preserve"> y </w:t>
-      </w:r>
-      <w:r>
-        <w:t>provincia</w:t>
+        <w:t xml:space="preserve"> necesarios para insertar, borrar, actualizar, consultar y consultar todos para las tablas alumno, ciudad y provincia</w:t>
+      </w:r>
+    </w:p>
+    <w:p>
+      <w:pPr>
+        <w:spacing w:after="0" w:line="240" w:lineRule="auto"/>
+      </w:pPr>
+    </w:p>
+    <w:p>
+      <w:pPr>
+        <w:spacing w:after="0" w:line="240" w:lineRule="auto"/>
+      </w:pPr>
+      <w:r>
+        <w:t>Crear un sp que permita buscar un alumno por nombre o apellido del alumno a través de una cadena de texto</w:t>
       </w:r>
     </w:p>
     <w:p>
@@ -6149,6 +6172,7 @@
   <w:style w:type="character" w:default="1" w:styleId="Fuentedeprrafopredeter">
     <w:name w:val="Default Paragraph Font"/>
     <w:uiPriority w:val="1"/>
+    <w:semiHidden/>
     <w:unhideWhenUsed/>
   </w:style>
   <w:style w:type="table" w:default="1" w:styleId="Tablanormal">

</xml_diff>